<commit_message>
Add the weekly lag content
</commit_message>
<xml_diff>
--- a/Module/lag/00_Moduldokumentation.docx
+++ b/Module/lag/00_Moduldokumentation.docx
@@ -558,7 +558,7 @@
           <w:r>
             <w:fldChar w:fldCharType="separate"/>
           </w:r>
-          <w:hyperlink w:anchor="_Toc462168814" w:history="1">
+          <w:hyperlink w:anchor="_Toc462564671" w:history="1">
             <w:r>
               <w:rPr>
                 <w:rStyle w:val="Hyperlink"/>
@@ -600,7 +600,7 @@
                 <w:noProof/>
                 <w:webHidden/>
               </w:rPr>
-              <w:instrText xml:space="preserve"> PAGEREF _Toc462168814 \h </w:instrText>
+              <w:instrText xml:space="preserve"> PAGEREF _Toc462564671 \h </w:instrText>
             </w:r>
             <w:r>
               <w:rPr>
@@ -644,7 +644,7 @@
               <w:lang w:eastAsia="de-CH"/>
             </w:rPr>
           </w:pPr>
-          <w:hyperlink w:anchor="_Toc462168815" w:history="1">
+          <w:hyperlink w:anchor="_Toc462564672" w:history="1">
             <w:r>
               <w:rPr>
                 <w:rStyle w:val="Hyperlink"/>
@@ -686,7 +686,7 @@
                 <w:noProof/>
                 <w:webHidden/>
               </w:rPr>
-              <w:instrText xml:space="preserve"> PAGEREF _Toc462168815 \h </w:instrText>
+              <w:instrText xml:space="preserve"> PAGEREF _Toc462564672 \h </w:instrText>
             </w:r>
             <w:r>
               <w:rPr>
@@ -730,7 +730,7 @@
               <w:lang w:eastAsia="de-CH"/>
             </w:rPr>
           </w:pPr>
-          <w:hyperlink w:anchor="_Toc462168816" w:history="1">
+          <w:hyperlink w:anchor="_Toc462564673" w:history="1">
             <w:r>
               <w:rPr>
                 <w:rStyle w:val="Hyperlink"/>
@@ -772,7 +772,7 @@
                 <w:noProof/>
                 <w:webHidden/>
               </w:rPr>
-              <w:instrText xml:space="preserve"> PAGEREF _Toc462168816 \h </w:instrText>
+              <w:instrText xml:space="preserve"> PAGEREF _Toc462564673 \h </w:instrText>
             </w:r>
             <w:r>
               <w:rPr>
@@ -816,7 +816,7 @@
               <w:lang w:eastAsia="de-CH"/>
             </w:rPr>
           </w:pPr>
-          <w:hyperlink w:anchor="_Toc462168817" w:history="1">
+          <w:hyperlink w:anchor="_Toc462564674" w:history="1">
             <w:r>
               <w:rPr>
                 <w:rStyle w:val="Hyperlink"/>
@@ -858,7 +858,7 @@
                 <w:noProof/>
                 <w:webHidden/>
               </w:rPr>
-              <w:instrText xml:space="preserve"> PAGEREF _Toc462168817 \h </w:instrText>
+              <w:instrText xml:space="preserve"> PAGEREF _Toc462564674 \h </w:instrText>
             </w:r>
             <w:r>
               <w:rPr>
@@ -898,7 +898,7 @@
               <w:lang w:eastAsia="de-CH"/>
             </w:rPr>
           </w:pPr>
-          <w:hyperlink w:anchor="_Toc462168818" w:history="1">
+          <w:hyperlink w:anchor="_Toc462564675" w:history="1">
             <w:r>
               <w:rPr>
                 <w:rStyle w:val="Hyperlink"/>
@@ -940,7 +940,7 @@
                 <w:noProof/>
                 <w:webHidden/>
               </w:rPr>
-              <w:instrText xml:space="preserve"> PAGEREF _Toc462168818 \h </w:instrText>
+              <w:instrText xml:space="preserve"> PAGEREF _Toc462564675 \h </w:instrText>
             </w:r>
             <w:r>
               <w:rPr>
@@ -961,6 +961,1292 @@
                 <w:webHidden/>
               </w:rPr>
               <w:t>3</w:t>
+            </w:r>
+            <w:r>
+              <w:rPr>
+                <w:noProof/>
+                <w:webHidden/>
+              </w:rPr>
+              <w:fldChar w:fldCharType="end"/>
+            </w:r>
+          </w:hyperlink>
+        </w:p>
+        <w:p>
+          <w:pPr>
+            <w:pStyle w:val="Verzeichnis2"/>
+            <w:tabs>
+              <w:tab w:val="left" w:pos="880"/>
+              <w:tab w:val="right" w:leader="dot" w:pos="9062"/>
+            </w:tabs>
+            <w:rPr>
+              <w:rFonts w:eastAsiaTheme="minorEastAsia"/>
+              <w:noProof/>
+              <w:lang w:eastAsia="de-CH"/>
+            </w:rPr>
+          </w:pPr>
+          <w:hyperlink w:anchor="_Toc462564676" w:history="1">
+            <w:r>
+              <w:rPr>
+                <w:rStyle w:val="Hyperlink"/>
+                <w:noProof/>
+              </w:rPr>
+              <w:t>2.1</w:t>
+            </w:r>
+            <w:r>
+              <w:rPr>
+                <w:rFonts w:eastAsiaTheme="minorEastAsia"/>
+                <w:noProof/>
+                <w:lang w:eastAsia="de-CH"/>
+              </w:rPr>
+              <w:tab/>
+            </w:r>
+            <w:r>
+              <w:rPr>
+                <w:rStyle w:val="Hyperlink"/>
+                <w:noProof/>
+              </w:rPr>
+              <w:t>Lineare Gleichungen</w:t>
+            </w:r>
+            <w:r>
+              <w:rPr>
+                <w:noProof/>
+                <w:webHidden/>
+              </w:rPr>
+              <w:tab/>
+            </w:r>
+            <w:r>
+              <w:rPr>
+                <w:noProof/>
+                <w:webHidden/>
+              </w:rPr>
+              <w:fldChar w:fldCharType="begin"/>
+            </w:r>
+            <w:r>
+              <w:rPr>
+                <w:noProof/>
+                <w:webHidden/>
+              </w:rPr>
+              <w:instrText xml:space="preserve"> PAGEREF _Toc462564676 \h </w:instrText>
+            </w:r>
+            <w:r>
+              <w:rPr>
+                <w:noProof/>
+                <w:webHidden/>
+              </w:rPr>
+            </w:r>
+            <w:r>
+              <w:rPr>
+                <w:noProof/>
+                <w:webHidden/>
+              </w:rPr>
+              <w:fldChar w:fldCharType="separate"/>
+            </w:r>
+            <w:r>
+              <w:rPr>
+                <w:noProof/>
+                <w:webHidden/>
+              </w:rPr>
+              <w:t>3</w:t>
+            </w:r>
+            <w:r>
+              <w:rPr>
+                <w:noProof/>
+                <w:webHidden/>
+              </w:rPr>
+              <w:fldChar w:fldCharType="end"/>
+            </w:r>
+          </w:hyperlink>
+        </w:p>
+        <w:p>
+          <w:pPr>
+            <w:pStyle w:val="Verzeichnis3"/>
+            <w:tabs>
+              <w:tab w:val="left" w:pos="1320"/>
+              <w:tab w:val="right" w:leader="dot" w:pos="9062"/>
+            </w:tabs>
+            <w:rPr>
+              <w:rFonts w:eastAsiaTheme="minorEastAsia"/>
+              <w:noProof/>
+              <w:lang w:eastAsia="de-CH"/>
+            </w:rPr>
+          </w:pPr>
+          <w:hyperlink w:anchor="_Toc462564677" w:history="1">
+            <w:r>
+              <w:rPr>
+                <w:rStyle w:val="Hyperlink"/>
+                <w:noProof/>
+              </w:rPr>
+              <w:t>2.1.1</w:t>
+            </w:r>
+            <w:r>
+              <w:rPr>
+                <w:rFonts w:eastAsiaTheme="minorEastAsia"/>
+                <w:noProof/>
+                <w:lang w:eastAsia="de-CH"/>
+              </w:rPr>
+              <w:tab/>
+            </w:r>
+            <w:r>
+              <w:rPr>
+                <w:rStyle w:val="Hyperlink"/>
+                <w:noProof/>
+              </w:rPr>
+              <w:t>Lineare Gleichung</w:t>
+            </w:r>
+            <w:r>
+              <w:rPr>
+                <w:noProof/>
+                <w:webHidden/>
+              </w:rPr>
+              <w:tab/>
+            </w:r>
+            <w:r>
+              <w:rPr>
+                <w:noProof/>
+                <w:webHidden/>
+              </w:rPr>
+              <w:fldChar w:fldCharType="begin"/>
+            </w:r>
+            <w:r>
+              <w:rPr>
+                <w:noProof/>
+                <w:webHidden/>
+              </w:rPr>
+              <w:instrText xml:space="preserve"> PAGEREF _Toc462564677 \h </w:instrText>
+            </w:r>
+            <w:r>
+              <w:rPr>
+                <w:noProof/>
+                <w:webHidden/>
+              </w:rPr>
+            </w:r>
+            <w:r>
+              <w:rPr>
+                <w:noProof/>
+                <w:webHidden/>
+              </w:rPr>
+              <w:fldChar w:fldCharType="separate"/>
+            </w:r>
+            <w:r>
+              <w:rPr>
+                <w:noProof/>
+                <w:webHidden/>
+              </w:rPr>
+              <w:t>3</w:t>
+            </w:r>
+            <w:r>
+              <w:rPr>
+                <w:noProof/>
+                <w:webHidden/>
+              </w:rPr>
+              <w:fldChar w:fldCharType="end"/>
+            </w:r>
+          </w:hyperlink>
+        </w:p>
+        <w:p>
+          <w:pPr>
+            <w:pStyle w:val="Verzeichnis3"/>
+            <w:tabs>
+              <w:tab w:val="left" w:pos="1320"/>
+              <w:tab w:val="right" w:leader="dot" w:pos="9062"/>
+            </w:tabs>
+            <w:rPr>
+              <w:rFonts w:eastAsiaTheme="minorEastAsia"/>
+              <w:noProof/>
+              <w:lang w:eastAsia="de-CH"/>
+            </w:rPr>
+          </w:pPr>
+          <w:hyperlink w:anchor="_Toc462564678" w:history="1">
+            <w:r>
+              <w:rPr>
+                <w:rStyle w:val="Hyperlink"/>
+                <w:noProof/>
+              </w:rPr>
+              <w:t>2.1.2</w:t>
+            </w:r>
+            <w:r>
+              <w:rPr>
+                <w:rFonts w:eastAsiaTheme="minorEastAsia"/>
+                <w:noProof/>
+                <w:lang w:eastAsia="de-CH"/>
+              </w:rPr>
+              <w:tab/>
+            </w:r>
+            <w:r>
+              <w:rPr>
+                <w:rStyle w:val="Hyperlink"/>
+                <w:noProof/>
+              </w:rPr>
+              <w:t>Lösung einer linearen Gleichung</w:t>
+            </w:r>
+            <w:r>
+              <w:rPr>
+                <w:noProof/>
+                <w:webHidden/>
+              </w:rPr>
+              <w:tab/>
+            </w:r>
+            <w:r>
+              <w:rPr>
+                <w:noProof/>
+                <w:webHidden/>
+              </w:rPr>
+              <w:fldChar w:fldCharType="begin"/>
+            </w:r>
+            <w:r>
+              <w:rPr>
+                <w:noProof/>
+                <w:webHidden/>
+              </w:rPr>
+              <w:instrText xml:space="preserve"> PAGEREF _Toc462564678 \h </w:instrText>
+            </w:r>
+            <w:r>
+              <w:rPr>
+                <w:noProof/>
+                <w:webHidden/>
+              </w:rPr>
+            </w:r>
+            <w:r>
+              <w:rPr>
+                <w:noProof/>
+                <w:webHidden/>
+              </w:rPr>
+              <w:fldChar w:fldCharType="separate"/>
+            </w:r>
+            <w:r>
+              <w:rPr>
+                <w:noProof/>
+                <w:webHidden/>
+              </w:rPr>
+              <w:t>3</w:t>
+            </w:r>
+            <w:r>
+              <w:rPr>
+                <w:noProof/>
+                <w:webHidden/>
+              </w:rPr>
+              <w:fldChar w:fldCharType="end"/>
+            </w:r>
+          </w:hyperlink>
+        </w:p>
+        <w:p>
+          <w:pPr>
+            <w:pStyle w:val="Verzeichnis2"/>
+            <w:tabs>
+              <w:tab w:val="left" w:pos="880"/>
+              <w:tab w:val="right" w:leader="dot" w:pos="9062"/>
+            </w:tabs>
+            <w:rPr>
+              <w:rFonts w:eastAsiaTheme="minorEastAsia"/>
+              <w:noProof/>
+              <w:lang w:eastAsia="de-CH"/>
+            </w:rPr>
+          </w:pPr>
+          <w:hyperlink w:anchor="_Toc462564679" w:history="1">
+            <w:r>
+              <w:rPr>
+                <w:rStyle w:val="Hyperlink"/>
+                <w:noProof/>
+              </w:rPr>
+              <w:t>2.2</w:t>
+            </w:r>
+            <w:r>
+              <w:rPr>
+                <w:rFonts w:eastAsiaTheme="minorEastAsia"/>
+                <w:noProof/>
+                <w:lang w:eastAsia="de-CH"/>
+              </w:rPr>
+              <w:tab/>
+            </w:r>
+            <w:r>
+              <w:rPr>
+                <w:rStyle w:val="Hyperlink"/>
+                <w:noProof/>
+              </w:rPr>
+              <w:t>Lineare Gleichungssysteme</w:t>
+            </w:r>
+            <w:r>
+              <w:rPr>
+                <w:noProof/>
+                <w:webHidden/>
+              </w:rPr>
+              <w:tab/>
+            </w:r>
+            <w:r>
+              <w:rPr>
+                <w:noProof/>
+                <w:webHidden/>
+              </w:rPr>
+              <w:fldChar w:fldCharType="begin"/>
+            </w:r>
+            <w:r>
+              <w:rPr>
+                <w:noProof/>
+                <w:webHidden/>
+              </w:rPr>
+              <w:instrText xml:space="preserve"> PAGEREF _Toc462564679 \h </w:instrText>
+            </w:r>
+            <w:r>
+              <w:rPr>
+                <w:noProof/>
+                <w:webHidden/>
+              </w:rPr>
+            </w:r>
+            <w:r>
+              <w:rPr>
+                <w:noProof/>
+                <w:webHidden/>
+              </w:rPr>
+              <w:fldChar w:fldCharType="separate"/>
+            </w:r>
+            <w:r>
+              <w:rPr>
+                <w:noProof/>
+                <w:webHidden/>
+              </w:rPr>
+              <w:t>4</w:t>
+            </w:r>
+            <w:r>
+              <w:rPr>
+                <w:noProof/>
+                <w:webHidden/>
+              </w:rPr>
+              <w:fldChar w:fldCharType="end"/>
+            </w:r>
+          </w:hyperlink>
+        </w:p>
+        <w:p>
+          <w:pPr>
+            <w:pStyle w:val="Verzeichnis3"/>
+            <w:tabs>
+              <w:tab w:val="left" w:pos="1320"/>
+              <w:tab w:val="right" w:leader="dot" w:pos="9062"/>
+            </w:tabs>
+            <w:rPr>
+              <w:rFonts w:eastAsiaTheme="minorEastAsia"/>
+              <w:noProof/>
+              <w:lang w:eastAsia="de-CH"/>
+            </w:rPr>
+          </w:pPr>
+          <w:hyperlink w:anchor="_Toc462564680" w:history="1">
+            <w:r>
+              <w:rPr>
+                <w:rStyle w:val="Hyperlink"/>
+                <w:noProof/>
+              </w:rPr>
+              <w:t>2.2.1</w:t>
+            </w:r>
+            <w:r>
+              <w:rPr>
+                <w:rFonts w:eastAsiaTheme="minorEastAsia"/>
+                <w:noProof/>
+                <w:lang w:eastAsia="de-CH"/>
+              </w:rPr>
+              <w:tab/>
+            </w:r>
+            <w:r>
+              <w:rPr>
+                <w:rStyle w:val="Hyperlink"/>
+                <w:noProof/>
+              </w:rPr>
+              <w:t>Lineare Gleichungssysteme</w:t>
+            </w:r>
+            <w:r>
+              <w:rPr>
+                <w:noProof/>
+                <w:webHidden/>
+              </w:rPr>
+              <w:tab/>
+            </w:r>
+            <w:r>
+              <w:rPr>
+                <w:noProof/>
+                <w:webHidden/>
+              </w:rPr>
+              <w:fldChar w:fldCharType="begin"/>
+            </w:r>
+            <w:r>
+              <w:rPr>
+                <w:noProof/>
+                <w:webHidden/>
+              </w:rPr>
+              <w:instrText xml:space="preserve"> PAGEREF _Toc462564680 \h </w:instrText>
+            </w:r>
+            <w:r>
+              <w:rPr>
+                <w:noProof/>
+                <w:webHidden/>
+              </w:rPr>
+            </w:r>
+            <w:r>
+              <w:rPr>
+                <w:noProof/>
+                <w:webHidden/>
+              </w:rPr>
+              <w:fldChar w:fldCharType="separate"/>
+            </w:r>
+            <w:r>
+              <w:rPr>
+                <w:noProof/>
+                <w:webHidden/>
+              </w:rPr>
+              <w:t>4</w:t>
+            </w:r>
+            <w:r>
+              <w:rPr>
+                <w:noProof/>
+                <w:webHidden/>
+              </w:rPr>
+              <w:fldChar w:fldCharType="end"/>
+            </w:r>
+          </w:hyperlink>
+        </w:p>
+        <w:p>
+          <w:pPr>
+            <w:pStyle w:val="Verzeichnis3"/>
+            <w:tabs>
+              <w:tab w:val="left" w:pos="1320"/>
+              <w:tab w:val="right" w:leader="dot" w:pos="9062"/>
+            </w:tabs>
+            <w:rPr>
+              <w:rFonts w:eastAsiaTheme="minorEastAsia"/>
+              <w:noProof/>
+              <w:lang w:eastAsia="de-CH"/>
+            </w:rPr>
+          </w:pPr>
+          <w:hyperlink w:anchor="_Toc462564681" w:history="1">
+            <w:r>
+              <w:rPr>
+                <w:rStyle w:val="Hyperlink"/>
+                <w:noProof/>
+              </w:rPr>
+              <w:t>2.2.2</w:t>
+            </w:r>
+            <w:r>
+              <w:rPr>
+                <w:rFonts w:eastAsiaTheme="minorEastAsia"/>
+                <w:noProof/>
+                <w:lang w:eastAsia="de-CH"/>
+              </w:rPr>
+              <w:tab/>
+            </w:r>
+            <w:r>
+              <w:rPr>
+                <w:rStyle w:val="Hyperlink"/>
+                <w:noProof/>
+              </w:rPr>
+              <w:t>Lösungsmenge eines linearen Gleichungssystems</w:t>
+            </w:r>
+            <w:r>
+              <w:rPr>
+                <w:noProof/>
+                <w:webHidden/>
+              </w:rPr>
+              <w:tab/>
+            </w:r>
+            <w:r>
+              <w:rPr>
+                <w:noProof/>
+                <w:webHidden/>
+              </w:rPr>
+              <w:fldChar w:fldCharType="begin"/>
+            </w:r>
+            <w:r>
+              <w:rPr>
+                <w:noProof/>
+                <w:webHidden/>
+              </w:rPr>
+              <w:instrText xml:space="preserve"> PAGEREF _Toc462564681 \h </w:instrText>
+            </w:r>
+            <w:r>
+              <w:rPr>
+                <w:noProof/>
+                <w:webHidden/>
+              </w:rPr>
+            </w:r>
+            <w:r>
+              <w:rPr>
+                <w:noProof/>
+                <w:webHidden/>
+              </w:rPr>
+              <w:fldChar w:fldCharType="separate"/>
+            </w:r>
+            <w:r>
+              <w:rPr>
+                <w:noProof/>
+                <w:webHidden/>
+              </w:rPr>
+              <w:t>4</w:t>
+            </w:r>
+            <w:r>
+              <w:rPr>
+                <w:noProof/>
+                <w:webHidden/>
+              </w:rPr>
+              <w:fldChar w:fldCharType="end"/>
+            </w:r>
+          </w:hyperlink>
+        </w:p>
+        <w:p>
+          <w:pPr>
+            <w:pStyle w:val="Verzeichnis3"/>
+            <w:tabs>
+              <w:tab w:val="left" w:pos="1320"/>
+              <w:tab w:val="right" w:leader="dot" w:pos="9062"/>
+            </w:tabs>
+            <w:rPr>
+              <w:rFonts w:eastAsiaTheme="minorEastAsia"/>
+              <w:noProof/>
+              <w:lang w:eastAsia="de-CH"/>
+            </w:rPr>
+          </w:pPr>
+          <w:hyperlink w:anchor="_Toc462564682" w:history="1">
+            <w:r>
+              <w:rPr>
+                <w:rStyle w:val="Hyperlink"/>
+                <w:noProof/>
+              </w:rPr>
+              <w:t>2.2.3</w:t>
+            </w:r>
+            <w:r>
+              <w:rPr>
+                <w:rFonts w:eastAsiaTheme="minorEastAsia"/>
+                <w:noProof/>
+                <w:lang w:eastAsia="de-CH"/>
+              </w:rPr>
+              <w:tab/>
+            </w:r>
+            <w:r>
+              <w:rPr>
+                <w:rStyle w:val="Hyperlink"/>
+                <w:noProof/>
+              </w:rPr>
+              <w:t>Homogenes Gleichungssystem</w:t>
+            </w:r>
+            <w:r>
+              <w:rPr>
+                <w:noProof/>
+                <w:webHidden/>
+              </w:rPr>
+              <w:tab/>
+            </w:r>
+            <w:r>
+              <w:rPr>
+                <w:noProof/>
+                <w:webHidden/>
+              </w:rPr>
+              <w:fldChar w:fldCharType="begin"/>
+            </w:r>
+            <w:r>
+              <w:rPr>
+                <w:noProof/>
+                <w:webHidden/>
+              </w:rPr>
+              <w:instrText xml:space="preserve"> PAGEREF _Toc462564682 \h </w:instrText>
+            </w:r>
+            <w:r>
+              <w:rPr>
+                <w:noProof/>
+                <w:webHidden/>
+              </w:rPr>
+            </w:r>
+            <w:r>
+              <w:rPr>
+                <w:noProof/>
+                <w:webHidden/>
+              </w:rPr>
+              <w:fldChar w:fldCharType="separate"/>
+            </w:r>
+            <w:r>
+              <w:rPr>
+                <w:noProof/>
+                <w:webHidden/>
+              </w:rPr>
+              <w:t>5</w:t>
+            </w:r>
+            <w:r>
+              <w:rPr>
+                <w:noProof/>
+                <w:webHidden/>
+              </w:rPr>
+              <w:fldChar w:fldCharType="end"/>
+            </w:r>
+          </w:hyperlink>
+        </w:p>
+        <w:p>
+          <w:pPr>
+            <w:pStyle w:val="Verzeichnis3"/>
+            <w:tabs>
+              <w:tab w:val="left" w:pos="1320"/>
+              <w:tab w:val="right" w:leader="dot" w:pos="9062"/>
+            </w:tabs>
+            <w:rPr>
+              <w:rFonts w:eastAsiaTheme="minorEastAsia"/>
+              <w:noProof/>
+              <w:lang w:eastAsia="de-CH"/>
+            </w:rPr>
+          </w:pPr>
+          <w:hyperlink w:anchor="_Toc462564683" w:history="1">
+            <w:r>
+              <w:rPr>
+                <w:rStyle w:val="Hyperlink"/>
+                <w:noProof/>
+              </w:rPr>
+              <w:t>2.2.4</w:t>
+            </w:r>
+            <w:r>
+              <w:rPr>
+                <w:rFonts w:eastAsiaTheme="minorEastAsia"/>
+                <w:noProof/>
+                <w:lang w:eastAsia="de-CH"/>
+              </w:rPr>
+              <w:tab/>
+            </w:r>
+            <w:r>
+              <w:rPr>
+                <w:rStyle w:val="Hyperlink"/>
+                <w:noProof/>
+              </w:rPr>
+              <w:t>Matrixdarstellung</w:t>
+            </w:r>
+            <w:r>
+              <w:rPr>
+                <w:noProof/>
+                <w:webHidden/>
+              </w:rPr>
+              <w:tab/>
+            </w:r>
+            <w:r>
+              <w:rPr>
+                <w:noProof/>
+                <w:webHidden/>
+              </w:rPr>
+              <w:fldChar w:fldCharType="begin"/>
+            </w:r>
+            <w:r>
+              <w:rPr>
+                <w:noProof/>
+                <w:webHidden/>
+              </w:rPr>
+              <w:instrText xml:space="preserve"> PAGEREF _Toc462564683 \h </w:instrText>
+            </w:r>
+            <w:r>
+              <w:rPr>
+                <w:noProof/>
+                <w:webHidden/>
+              </w:rPr>
+            </w:r>
+            <w:r>
+              <w:rPr>
+                <w:noProof/>
+                <w:webHidden/>
+              </w:rPr>
+              <w:fldChar w:fldCharType="separate"/>
+            </w:r>
+            <w:r>
+              <w:rPr>
+                <w:noProof/>
+                <w:webHidden/>
+              </w:rPr>
+              <w:t>6</w:t>
+            </w:r>
+            <w:r>
+              <w:rPr>
+                <w:noProof/>
+                <w:webHidden/>
+              </w:rPr>
+              <w:fldChar w:fldCharType="end"/>
+            </w:r>
+          </w:hyperlink>
+        </w:p>
+        <w:p>
+          <w:pPr>
+            <w:pStyle w:val="Verzeichnis3"/>
+            <w:tabs>
+              <w:tab w:val="left" w:pos="1320"/>
+              <w:tab w:val="right" w:leader="dot" w:pos="9062"/>
+            </w:tabs>
+            <w:rPr>
+              <w:rFonts w:eastAsiaTheme="minorEastAsia"/>
+              <w:noProof/>
+              <w:lang w:eastAsia="de-CH"/>
+            </w:rPr>
+          </w:pPr>
+          <w:hyperlink w:anchor="_Toc462564684" w:history="1">
+            <w:r>
+              <w:rPr>
+                <w:rStyle w:val="Hyperlink"/>
+                <w:noProof/>
+              </w:rPr>
+              <w:t>2.2.5</w:t>
+            </w:r>
+            <w:r>
+              <w:rPr>
+                <w:rFonts w:eastAsiaTheme="minorEastAsia"/>
+                <w:noProof/>
+                <w:lang w:eastAsia="de-CH"/>
+              </w:rPr>
+              <w:tab/>
+            </w:r>
+            <w:r>
+              <w:rPr>
+                <w:rStyle w:val="Hyperlink"/>
+                <w:noProof/>
+              </w:rPr>
+              <w:t>Multiplikation einer Matrix mit einem Vektor</w:t>
+            </w:r>
+            <w:r>
+              <w:rPr>
+                <w:noProof/>
+                <w:webHidden/>
+              </w:rPr>
+              <w:tab/>
+            </w:r>
+            <w:r>
+              <w:rPr>
+                <w:noProof/>
+                <w:webHidden/>
+              </w:rPr>
+              <w:fldChar w:fldCharType="begin"/>
+            </w:r>
+            <w:r>
+              <w:rPr>
+                <w:noProof/>
+                <w:webHidden/>
+              </w:rPr>
+              <w:instrText xml:space="preserve"> PAGEREF _Toc462564684 \h </w:instrText>
+            </w:r>
+            <w:r>
+              <w:rPr>
+                <w:noProof/>
+                <w:webHidden/>
+              </w:rPr>
+            </w:r>
+            <w:r>
+              <w:rPr>
+                <w:noProof/>
+                <w:webHidden/>
+              </w:rPr>
+              <w:fldChar w:fldCharType="separate"/>
+            </w:r>
+            <w:r>
+              <w:rPr>
+                <w:noProof/>
+                <w:webHidden/>
+              </w:rPr>
+              <w:t>7</w:t>
+            </w:r>
+            <w:r>
+              <w:rPr>
+                <w:noProof/>
+                <w:webHidden/>
+              </w:rPr>
+              <w:fldChar w:fldCharType="end"/>
+            </w:r>
+          </w:hyperlink>
+        </w:p>
+        <w:p>
+          <w:pPr>
+            <w:pStyle w:val="Verzeichnis2"/>
+            <w:tabs>
+              <w:tab w:val="left" w:pos="880"/>
+              <w:tab w:val="right" w:leader="dot" w:pos="9062"/>
+            </w:tabs>
+            <w:rPr>
+              <w:rFonts w:eastAsiaTheme="minorEastAsia"/>
+              <w:noProof/>
+              <w:lang w:eastAsia="de-CH"/>
+            </w:rPr>
+          </w:pPr>
+          <w:hyperlink w:anchor="_Toc462564685" w:history="1">
+            <w:r>
+              <w:rPr>
+                <w:rStyle w:val="Hyperlink"/>
+                <w:noProof/>
+              </w:rPr>
+              <w:t>2.3</w:t>
+            </w:r>
+            <w:r>
+              <w:rPr>
+                <w:rFonts w:eastAsiaTheme="minorEastAsia"/>
+                <w:noProof/>
+                <w:lang w:eastAsia="de-CH"/>
+              </w:rPr>
+              <w:tab/>
+            </w:r>
+            <w:r>
+              <w:rPr>
+                <w:rStyle w:val="Hyperlink"/>
+                <w:noProof/>
+              </w:rPr>
+              <w:t>Algorithmen zur Lösung linearer Gleichungssysteme</w:t>
+            </w:r>
+            <w:r>
+              <w:rPr>
+                <w:noProof/>
+                <w:webHidden/>
+              </w:rPr>
+              <w:tab/>
+            </w:r>
+            <w:r>
+              <w:rPr>
+                <w:noProof/>
+                <w:webHidden/>
+              </w:rPr>
+              <w:fldChar w:fldCharType="begin"/>
+            </w:r>
+            <w:r>
+              <w:rPr>
+                <w:noProof/>
+                <w:webHidden/>
+              </w:rPr>
+              <w:instrText xml:space="preserve"> PAGEREF _Toc462564685 \h </w:instrText>
+            </w:r>
+            <w:r>
+              <w:rPr>
+                <w:noProof/>
+                <w:webHidden/>
+              </w:rPr>
+            </w:r>
+            <w:r>
+              <w:rPr>
+                <w:noProof/>
+                <w:webHidden/>
+              </w:rPr>
+              <w:fldChar w:fldCharType="separate"/>
+            </w:r>
+            <w:r>
+              <w:rPr>
+                <w:noProof/>
+                <w:webHidden/>
+              </w:rPr>
+              <w:t>8</w:t>
+            </w:r>
+            <w:r>
+              <w:rPr>
+                <w:noProof/>
+                <w:webHidden/>
+              </w:rPr>
+              <w:fldChar w:fldCharType="end"/>
+            </w:r>
+          </w:hyperlink>
+        </w:p>
+        <w:p>
+          <w:pPr>
+            <w:pStyle w:val="Verzeichnis3"/>
+            <w:tabs>
+              <w:tab w:val="left" w:pos="1320"/>
+              <w:tab w:val="right" w:leader="dot" w:pos="9062"/>
+            </w:tabs>
+            <w:rPr>
+              <w:rFonts w:eastAsiaTheme="minorEastAsia"/>
+              <w:noProof/>
+              <w:lang w:eastAsia="de-CH"/>
+            </w:rPr>
+          </w:pPr>
+          <w:hyperlink w:anchor="_Toc462564686" w:history="1">
+            <w:r>
+              <w:rPr>
+                <w:rStyle w:val="Hyperlink"/>
+                <w:noProof/>
+              </w:rPr>
+              <w:t>2.3.1</w:t>
+            </w:r>
+            <w:r>
+              <w:rPr>
+                <w:rFonts w:eastAsiaTheme="minorEastAsia"/>
+                <w:noProof/>
+                <w:lang w:eastAsia="de-CH"/>
+              </w:rPr>
+              <w:tab/>
+            </w:r>
+            <w:r>
+              <w:rPr>
+                <w:rStyle w:val="Hyperlink"/>
+                <w:noProof/>
+              </w:rPr>
+              <w:t>Äquivalente Gleichungssysteme</w:t>
+            </w:r>
+            <w:r>
+              <w:rPr>
+                <w:noProof/>
+                <w:webHidden/>
+              </w:rPr>
+              <w:tab/>
+            </w:r>
+            <w:r>
+              <w:rPr>
+                <w:noProof/>
+                <w:webHidden/>
+              </w:rPr>
+              <w:fldChar w:fldCharType="begin"/>
+            </w:r>
+            <w:r>
+              <w:rPr>
+                <w:noProof/>
+                <w:webHidden/>
+              </w:rPr>
+              <w:instrText xml:space="preserve"> PAGEREF _Toc462564686 \h </w:instrText>
+            </w:r>
+            <w:r>
+              <w:rPr>
+                <w:noProof/>
+                <w:webHidden/>
+              </w:rPr>
+            </w:r>
+            <w:r>
+              <w:rPr>
+                <w:noProof/>
+                <w:webHidden/>
+              </w:rPr>
+              <w:fldChar w:fldCharType="separate"/>
+            </w:r>
+            <w:r>
+              <w:rPr>
+                <w:noProof/>
+                <w:webHidden/>
+              </w:rPr>
+              <w:t>8</w:t>
+            </w:r>
+            <w:r>
+              <w:rPr>
+                <w:noProof/>
+                <w:webHidden/>
+              </w:rPr>
+              <w:fldChar w:fldCharType="end"/>
+            </w:r>
+          </w:hyperlink>
+        </w:p>
+        <w:p>
+          <w:pPr>
+            <w:pStyle w:val="Verzeichnis3"/>
+            <w:tabs>
+              <w:tab w:val="left" w:pos="1320"/>
+              <w:tab w:val="right" w:leader="dot" w:pos="9062"/>
+            </w:tabs>
+            <w:rPr>
+              <w:rFonts w:eastAsiaTheme="minorEastAsia"/>
+              <w:noProof/>
+              <w:lang w:eastAsia="de-CH"/>
+            </w:rPr>
+          </w:pPr>
+          <w:hyperlink w:anchor="_Toc462564687" w:history="1">
+            <w:r>
+              <w:rPr>
+                <w:rStyle w:val="Hyperlink"/>
+                <w:noProof/>
+              </w:rPr>
+              <w:t>2.3.2</w:t>
+            </w:r>
+            <w:r>
+              <w:rPr>
+                <w:rFonts w:eastAsiaTheme="minorEastAsia"/>
+                <w:noProof/>
+                <w:lang w:eastAsia="de-CH"/>
+              </w:rPr>
+              <w:tab/>
+            </w:r>
+            <w:r>
+              <w:rPr>
+                <w:rStyle w:val="Hyperlink"/>
+                <w:noProof/>
+              </w:rPr>
+              <w:t>Zeilenstufenform einer Matrix</w:t>
+            </w:r>
+            <w:r>
+              <w:rPr>
+                <w:noProof/>
+                <w:webHidden/>
+              </w:rPr>
+              <w:tab/>
+            </w:r>
+            <w:r>
+              <w:rPr>
+                <w:noProof/>
+                <w:webHidden/>
+              </w:rPr>
+              <w:fldChar w:fldCharType="begin"/>
+            </w:r>
+            <w:r>
+              <w:rPr>
+                <w:noProof/>
+                <w:webHidden/>
+              </w:rPr>
+              <w:instrText xml:space="preserve"> PAGEREF _Toc462564687 \h </w:instrText>
+            </w:r>
+            <w:r>
+              <w:rPr>
+                <w:noProof/>
+                <w:webHidden/>
+              </w:rPr>
+            </w:r>
+            <w:r>
+              <w:rPr>
+                <w:noProof/>
+                <w:webHidden/>
+              </w:rPr>
+              <w:fldChar w:fldCharType="separate"/>
+            </w:r>
+            <w:r>
+              <w:rPr>
+                <w:noProof/>
+                <w:webHidden/>
+              </w:rPr>
+              <w:t>8</w:t>
+            </w:r>
+            <w:r>
+              <w:rPr>
+                <w:noProof/>
+                <w:webHidden/>
+              </w:rPr>
+              <w:fldChar w:fldCharType="end"/>
+            </w:r>
+          </w:hyperlink>
+        </w:p>
+        <w:p>
+          <w:pPr>
+            <w:pStyle w:val="Verzeichnis3"/>
+            <w:tabs>
+              <w:tab w:val="left" w:pos="1320"/>
+              <w:tab w:val="right" w:leader="dot" w:pos="9062"/>
+            </w:tabs>
+            <w:rPr>
+              <w:rFonts w:eastAsiaTheme="minorEastAsia"/>
+              <w:noProof/>
+              <w:lang w:eastAsia="de-CH"/>
+            </w:rPr>
+          </w:pPr>
+          <w:hyperlink w:anchor="_Toc462564688" w:history="1">
+            <w:r>
+              <w:rPr>
+                <w:rStyle w:val="Hyperlink"/>
+                <w:noProof/>
+              </w:rPr>
+              <w:t>2.3.3</w:t>
+            </w:r>
+            <w:r>
+              <w:rPr>
+                <w:rFonts w:eastAsiaTheme="minorEastAsia"/>
+                <w:noProof/>
+                <w:lang w:eastAsia="de-CH"/>
+              </w:rPr>
+              <w:tab/>
+            </w:r>
+            <w:r>
+              <w:rPr>
+                <w:rStyle w:val="Hyperlink"/>
+                <w:noProof/>
+              </w:rPr>
+              <w:t>Elementare Zeilenumformungen</w:t>
+            </w:r>
+            <w:r>
+              <w:rPr>
+                <w:noProof/>
+                <w:webHidden/>
+              </w:rPr>
+              <w:tab/>
+            </w:r>
+            <w:r>
+              <w:rPr>
+                <w:noProof/>
+                <w:webHidden/>
+              </w:rPr>
+              <w:fldChar w:fldCharType="begin"/>
+            </w:r>
+            <w:r>
+              <w:rPr>
+                <w:noProof/>
+                <w:webHidden/>
+              </w:rPr>
+              <w:instrText xml:space="preserve"> PAGEREF _Toc462564688 \h </w:instrText>
+            </w:r>
+            <w:r>
+              <w:rPr>
+                <w:noProof/>
+                <w:webHidden/>
+              </w:rPr>
+            </w:r>
+            <w:r>
+              <w:rPr>
+                <w:noProof/>
+                <w:webHidden/>
+              </w:rPr>
+              <w:fldChar w:fldCharType="separate"/>
+            </w:r>
+            <w:r>
+              <w:rPr>
+                <w:noProof/>
+                <w:webHidden/>
+              </w:rPr>
+              <w:t>9</w:t>
+            </w:r>
+            <w:r>
+              <w:rPr>
+                <w:noProof/>
+                <w:webHidden/>
+              </w:rPr>
+              <w:fldChar w:fldCharType="end"/>
+            </w:r>
+          </w:hyperlink>
+        </w:p>
+        <w:p>
+          <w:pPr>
+            <w:pStyle w:val="Verzeichnis3"/>
+            <w:tabs>
+              <w:tab w:val="left" w:pos="1320"/>
+              <w:tab w:val="right" w:leader="dot" w:pos="9062"/>
+            </w:tabs>
+            <w:rPr>
+              <w:rFonts w:eastAsiaTheme="minorEastAsia"/>
+              <w:noProof/>
+              <w:lang w:eastAsia="de-CH"/>
+            </w:rPr>
+          </w:pPr>
+          <w:hyperlink w:anchor="_Toc462564689" w:history="1">
+            <w:r>
+              <w:rPr>
+                <w:rStyle w:val="Hyperlink"/>
+                <w:noProof/>
+              </w:rPr>
+              <w:t>2.3.4</w:t>
+            </w:r>
+            <w:r>
+              <w:rPr>
+                <w:rFonts w:eastAsiaTheme="minorEastAsia"/>
+                <w:noProof/>
+                <w:lang w:eastAsia="de-CH"/>
+              </w:rPr>
+              <w:tab/>
+            </w:r>
+            <w:r>
+              <w:rPr>
+                <w:rStyle w:val="Hyperlink"/>
+                <w:noProof/>
+              </w:rPr>
+              <w:t>Gauss Verfahren</w:t>
+            </w:r>
+            <w:r>
+              <w:rPr>
+                <w:noProof/>
+                <w:webHidden/>
+              </w:rPr>
+              <w:tab/>
+            </w:r>
+            <w:r>
+              <w:rPr>
+                <w:noProof/>
+                <w:webHidden/>
+              </w:rPr>
+              <w:fldChar w:fldCharType="begin"/>
+            </w:r>
+            <w:r>
+              <w:rPr>
+                <w:noProof/>
+                <w:webHidden/>
+              </w:rPr>
+              <w:instrText xml:space="preserve"> PAGEREF _Toc462564689 \h </w:instrText>
+            </w:r>
+            <w:r>
+              <w:rPr>
+                <w:noProof/>
+                <w:webHidden/>
+              </w:rPr>
+            </w:r>
+            <w:r>
+              <w:rPr>
+                <w:noProof/>
+                <w:webHidden/>
+              </w:rPr>
+              <w:fldChar w:fldCharType="separate"/>
+            </w:r>
+            <w:r>
+              <w:rPr>
+                <w:noProof/>
+                <w:webHidden/>
+              </w:rPr>
+              <w:t>10</w:t>
+            </w:r>
+            <w:r>
+              <w:rPr>
+                <w:noProof/>
+                <w:webHidden/>
+              </w:rPr>
+              <w:fldChar w:fldCharType="end"/>
+            </w:r>
+          </w:hyperlink>
+        </w:p>
+        <w:p>
+          <w:pPr>
+            <w:pStyle w:val="Verzeichnis1"/>
+            <w:rPr>
+              <w:rFonts w:eastAsiaTheme="minorEastAsia"/>
+              <w:noProof/>
+              <w:lang w:eastAsia="de-CH"/>
+            </w:rPr>
+          </w:pPr>
+          <w:hyperlink w:anchor="_Toc462564690" w:history="1">
+            <w:r>
+              <w:rPr>
+                <w:rStyle w:val="Hyperlink"/>
+                <w:noProof/>
+              </w:rPr>
+              <w:t>3</w:t>
+            </w:r>
+            <w:r>
+              <w:rPr>
+                <w:rFonts w:eastAsiaTheme="minorEastAsia"/>
+                <w:noProof/>
+                <w:lang w:eastAsia="de-CH"/>
+              </w:rPr>
+              <w:tab/>
+            </w:r>
+            <w:r>
+              <w:rPr>
+                <w:rStyle w:val="Hyperlink"/>
+                <w:noProof/>
+              </w:rPr>
+              <w:t>Woche 2</w:t>
+            </w:r>
+            <w:r>
+              <w:rPr>
+                <w:noProof/>
+                <w:webHidden/>
+              </w:rPr>
+              <w:tab/>
+            </w:r>
+            <w:r>
+              <w:rPr>
+                <w:noProof/>
+                <w:webHidden/>
+              </w:rPr>
+              <w:fldChar w:fldCharType="begin"/>
+            </w:r>
+            <w:r>
+              <w:rPr>
+                <w:noProof/>
+                <w:webHidden/>
+              </w:rPr>
+              <w:instrText xml:space="preserve"> PAGEREF _Toc462564690 \h </w:instrText>
+            </w:r>
+            <w:r>
+              <w:rPr>
+                <w:noProof/>
+                <w:webHidden/>
+              </w:rPr>
+            </w:r>
+            <w:r>
+              <w:rPr>
+                <w:noProof/>
+                <w:webHidden/>
+              </w:rPr>
+              <w:fldChar w:fldCharType="separate"/>
+            </w:r>
+            <w:r>
+              <w:rPr>
+                <w:noProof/>
+                <w:webHidden/>
+              </w:rPr>
+              <w:t>11</w:t>
             </w:r>
             <w:r>
               <w:rPr>
@@ -997,7 +2283,7 @@
       </w:pPr>
       <w:bookmarkStart w:id="1" w:name="_Toc430435984"/>
       <w:bookmarkStart w:id="2" w:name="_Toc431304092"/>
-      <w:bookmarkStart w:id="3" w:name="_Toc462168814"/>
+      <w:bookmarkStart w:id="3" w:name="_Toc462564671"/>
       <w:r>
         <w:lastRenderedPageBreak/>
         <w:t>Einleitung</w:t>
@@ -1013,7 +2299,7 @@
       <w:bookmarkStart w:id="4" w:name="_Toc430422362"/>
       <w:bookmarkStart w:id="5" w:name="_Toc430435985"/>
       <w:bookmarkStart w:id="6" w:name="_Toc431304093"/>
-      <w:bookmarkStart w:id="7" w:name="_Toc462168815"/>
+      <w:bookmarkStart w:id="7" w:name="_Toc462564672"/>
       <w:r>
         <w:t>Einleitung</w:t>
       </w:r>
@@ -1040,7 +2326,7 @@
       <w:bookmarkStart w:id="8" w:name="_Toc430422363"/>
       <w:bookmarkStart w:id="9" w:name="_Toc430435986"/>
       <w:bookmarkStart w:id="10" w:name="_Toc431304094"/>
-      <w:bookmarkStart w:id="11" w:name="_Toc462168816"/>
+      <w:bookmarkStart w:id="11" w:name="_Toc462564673"/>
       <w:r>
         <w:t>Lernziele</w:t>
       </w:r>
@@ -1121,7 +2407,7 @@
       <w:bookmarkStart w:id="12" w:name="_Toc430422364"/>
       <w:bookmarkStart w:id="13" w:name="_Toc430435987"/>
       <w:bookmarkStart w:id="14" w:name="_Toc431304095"/>
-      <w:bookmarkStart w:id="15" w:name="_Toc462168817"/>
+      <w:bookmarkStart w:id="15" w:name="_Toc462564674"/>
       <w:r>
         <w:t>Prüfungen</w:t>
       </w:r>
@@ -1132,7 +2418,7 @@
     </w:p>
     <w:p>
       <w:r>
-        <w:t>TODO</w:t>
+        <w:t>Die Modulnote setzt sich zu 50% aus zwei Semesterprüfungen zu je 25% und einer Modulschlussprüfung zu 50% zusammen.</w:t>
       </w:r>
     </w:p>
     <w:p/>
@@ -1140,7 +2426,7 @@
       <w:pPr>
         <w:pStyle w:val="berschrift1"/>
       </w:pPr>
-      <w:bookmarkStart w:id="16" w:name="_Toc462168818"/>
+      <w:bookmarkStart w:id="16" w:name="_Toc462564675"/>
       <w:r>
         <w:lastRenderedPageBreak/>
         <w:t>Woche 1</w:t>
@@ -1148,14 +2434,1037 @@
       <w:bookmarkEnd w:id="16"/>
     </w:p>
     <w:p>
-      <w:r>
-        <w:t>TODO</w:t>
-      </w:r>
+      <w:pPr>
+        <w:pStyle w:val="berschrift2"/>
+      </w:pPr>
+      <w:bookmarkStart w:id="17" w:name="_Toc462564676"/>
+      <w:r>
+        <w:t>Lineare Gleichungen</w:t>
+      </w:r>
+      <w:bookmarkEnd w:id="17"/>
+    </w:p>
+    <w:p>
+      <w:pPr>
+        <w:pStyle w:val="berschrift3"/>
+      </w:pPr>
+      <w:bookmarkStart w:id="18" w:name="_Toc462564677"/>
+      <w:r>
+        <w:t>Lineare Gleichung</w:t>
+      </w:r>
+      <w:bookmarkEnd w:id="18"/>
+    </w:p>
+    <w:p>
+      <w:r>
+        <w:rPr>
+          <w:noProof/>
+          <w:lang w:eastAsia="de-CH"/>
+        </w:rPr>
+        <w:drawing>
+          <wp:inline distT="0" distB="0" distL="0" distR="0" wp14:anchorId="07E4FBAE" wp14:editId="06356EA4">
+            <wp:extent cx="5588000" cy="3323110"/>
+            <wp:effectExtent l="0" t="0" r="0" b="0"/>
+            <wp:docPr id="1" name="Grafik 1"/>
+            <wp:cNvGraphicFramePr>
+              <a:graphicFrameLocks xmlns:a="http://schemas.openxmlformats.org/drawingml/2006/main" noChangeAspect="1"/>
+            </wp:cNvGraphicFramePr>
+            <a:graphic xmlns:a="http://schemas.openxmlformats.org/drawingml/2006/main">
+              <a:graphicData uri="http://schemas.openxmlformats.org/drawingml/2006/picture">
+                <pic:pic xmlns:pic="http://schemas.openxmlformats.org/drawingml/2006/picture">
+                  <pic:nvPicPr>
+                    <pic:cNvPr id="1" name=""/>
+                    <pic:cNvPicPr/>
+                  </pic:nvPicPr>
+                  <pic:blipFill>
+                    <a:blip r:embed="rId9"/>
+                    <a:stretch>
+                      <a:fillRect/>
+                    </a:stretch>
+                  </pic:blipFill>
+                  <pic:spPr>
+                    <a:xfrm>
+                      <a:off x="0" y="0"/>
+                      <a:ext cx="5588000" cy="3323110"/>
+                    </a:xfrm>
+                    <a:prstGeom prst="rect">
+                      <a:avLst/>
+                    </a:prstGeom>
+                  </pic:spPr>
+                </pic:pic>
+              </a:graphicData>
+            </a:graphic>
+          </wp:inline>
+        </w:drawing>
+      </w:r>
+    </w:p>
+    <w:p>
+      <w:pPr>
+        <w:pStyle w:val="berschrift3"/>
+      </w:pPr>
+      <w:bookmarkStart w:id="19" w:name="_Toc462564678"/>
+      <w:r>
+        <w:t>Lösung einer linearen Gleichung</w:t>
+      </w:r>
+      <w:bookmarkEnd w:id="19"/>
+    </w:p>
+    <w:p>
+      <w:r>
+        <w:rPr>
+          <w:noProof/>
+          <w:lang w:eastAsia="de-CH"/>
+        </w:rPr>
+        <w:drawing>
+          <wp:inline distT="0" distB="0" distL="0" distR="0" wp14:anchorId="4236F53E" wp14:editId="3A140CA6">
+            <wp:extent cx="5671128" cy="2281079"/>
+            <wp:effectExtent l="0" t="0" r="6350" b="5080"/>
+            <wp:docPr id="2" name="Grafik 2"/>
+            <wp:cNvGraphicFramePr>
+              <a:graphicFrameLocks xmlns:a="http://schemas.openxmlformats.org/drawingml/2006/main" noChangeAspect="1"/>
+            </wp:cNvGraphicFramePr>
+            <a:graphic xmlns:a="http://schemas.openxmlformats.org/drawingml/2006/main">
+              <a:graphicData uri="http://schemas.openxmlformats.org/drawingml/2006/picture">
+                <pic:pic xmlns:pic="http://schemas.openxmlformats.org/drawingml/2006/picture">
+                  <pic:nvPicPr>
+                    <pic:cNvPr id="1" name=""/>
+                    <pic:cNvPicPr/>
+                  </pic:nvPicPr>
+                  <pic:blipFill>
+                    <a:blip r:embed="rId10"/>
+                    <a:stretch>
+                      <a:fillRect/>
+                    </a:stretch>
+                  </pic:blipFill>
+                  <pic:spPr>
+                    <a:xfrm>
+                      <a:off x="0" y="0"/>
+                      <a:ext cx="5671128" cy="2281079"/>
+                    </a:xfrm>
+                    <a:prstGeom prst="rect">
+                      <a:avLst/>
+                    </a:prstGeom>
+                  </pic:spPr>
+                </pic:pic>
+              </a:graphicData>
+            </a:graphic>
+          </wp:inline>
+        </w:drawing>
+      </w:r>
+    </w:p>
+    <w:p>
+      <w:pPr>
+        <w:pStyle w:val="berschrift2"/>
+      </w:pPr>
+      <w:bookmarkStart w:id="20" w:name="_Toc462564679"/>
+      <w:r>
+        <w:lastRenderedPageBreak/>
+        <w:t>Lineare Gleichungssysteme</w:t>
+      </w:r>
+      <w:bookmarkEnd w:id="20"/>
+    </w:p>
+    <w:p>
+      <w:pPr>
+        <w:pStyle w:val="berschrift3"/>
+      </w:pPr>
+      <w:bookmarkStart w:id="21" w:name="_Toc462564680"/>
+      <w:r>
+        <w:t>Lineare Gleichungssysteme</w:t>
+      </w:r>
+      <w:bookmarkEnd w:id="21"/>
+    </w:p>
+    <w:p>
+      <w:r>
+        <w:rPr>
+          <w:noProof/>
+          <w:lang w:eastAsia="de-CH"/>
+        </w:rPr>
+        <w:drawing>
+          <wp:inline distT="0" distB="0" distL="0" distR="0" wp14:anchorId="05B7F382" wp14:editId="436C7CDF">
+            <wp:extent cx="5670550" cy="2223341"/>
+            <wp:effectExtent l="0" t="0" r="6350" b="5715"/>
+            <wp:docPr id="3" name="Grafik 3"/>
+            <wp:cNvGraphicFramePr>
+              <a:graphicFrameLocks xmlns:a="http://schemas.openxmlformats.org/drawingml/2006/main" noChangeAspect="1"/>
+            </wp:cNvGraphicFramePr>
+            <a:graphic xmlns:a="http://schemas.openxmlformats.org/drawingml/2006/main">
+              <a:graphicData uri="http://schemas.openxmlformats.org/drawingml/2006/picture">
+                <pic:pic xmlns:pic="http://schemas.openxmlformats.org/drawingml/2006/picture">
+                  <pic:nvPicPr>
+                    <pic:cNvPr id="1" name=""/>
+                    <pic:cNvPicPr/>
+                  </pic:nvPicPr>
+                  <pic:blipFill>
+                    <a:blip r:embed="rId11"/>
+                    <a:stretch>
+                      <a:fillRect/>
+                    </a:stretch>
+                  </pic:blipFill>
+                  <pic:spPr>
+                    <a:xfrm>
+                      <a:off x="0" y="0"/>
+                      <a:ext cx="5670550" cy="2223341"/>
+                    </a:xfrm>
+                    <a:prstGeom prst="rect">
+                      <a:avLst/>
+                    </a:prstGeom>
+                  </pic:spPr>
+                </pic:pic>
+              </a:graphicData>
+            </a:graphic>
+          </wp:inline>
+        </w:drawing>
+      </w:r>
+    </w:p>
+    <w:p>
+      <w:pPr>
+        <w:pStyle w:val="berschrift3"/>
+      </w:pPr>
+      <w:bookmarkStart w:id="22" w:name="_Toc462564681"/>
+      <w:r>
+        <w:t>Lösungsmenge eines linearen Gleichungssystems</w:t>
+      </w:r>
+      <w:bookmarkEnd w:id="22"/>
+    </w:p>
+    <w:p>
+      <w:r>
+        <w:rPr>
+          <w:noProof/>
+          <w:lang w:eastAsia="de-CH"/>
+        </w:rPr>
+        <w:drawing>
+          <wp:inline distT="0" distB="0" distL="0" distR="0" wp14:anchorId="1109340F" wp14:editId="173EDF31">
+            <wp:extent cx="5760720" cy="2815590"/>
+            <wp:effectExtent l="0" t="0" r="0" b="3810"/>
+            <wp:docPr id="4" name="Grafik 4"/>
+            <wp:cNvGraphicFramePr>
+              <a:graphicFrameLocks xmlns:a="http://schemas.openxmlformats.org/drawingml/2006/main" noChangeAspect="1"/>
+            </wp:cNvGraphicFramePr>
+            <a:graphic xmlns:a="http://schemas.openxmlformats.org/drawingml/2006/main">
+              <a:graphicData uri="http://schemas.openxmlformats.org/drawingml/2006/picture">
+                <pic:pic xmlns:pic="http://schemas.openxmlformats.org/drawingml/2006/picture">
+                  <pic:nvPicPr>
+                    <pic:cNvPr id="1" name=""/>
+                    <pic:cNvPicPr/>
+                  </pic:nvPicPr>
+                  <pic:blipFill>
+                    <a:blip r:embed="rId12"/>
+                    <a:stretch>
+                      <a:fillRect/>
+                    </a:stretch>
+                  </pic:blipFill>
+                  <pic:spPr>
+                    <a:xfrm>
+                      <a:off x="0" y="0"/>
+                      <a:ext cx="5760720" cy="2815590"/>
+                    </a:xfrm>
+                    <a:prstGeom prst="rect">
+                      <a:avLst/>
+                    </a:prstGeom>
+                  </pic:spPr>
+                </pic:pic>
+              </a:graphicData>
+            </a:graphic>
+          </wp:inline>
+        </w:drawing>
+      </w:r>
+    </w:p>
+    <w:p>
+      <w:r>
+        <w:rPr>
+          <w:noProof/>
+          <w:lang w:eastAsia="de-CH"/>
+        </w:rPr>
+        <w:drawing>
+          <wp:inline distT="0" distB="0" distL="0" distR="0" wp14:anchorId="63A96463" wp14:editId="79B70C01">
+            <wp:extent cx="5760720" cy="2909570"/>
+            <wp:effectExtent l="0" t="0" r="0" b="5080"/>
+            <wp:docPr id="5" name="Grafik 5"/>
+            <wp:cNvGraphicFramePr>
+              <a:graphicFrameLocks xmlns:a="http://schemas.openxmlformats.org/drawingml/2006/main" noChangeAspect="1"/>
+            </wp:cNvGraphicFramePr>
+            <a:graphic xmlns:a="http://schemas.openxmlformats.org/drawingml/2006/main">
+              <a:graphicData uri="http://schemas.openxmlformats.org/drawingml/2006/picture">
+                <pic:pic xmlns:pic="http://schemas.openxmlformats.org/drawingml/2006/picture">
+                  <pic:nvPicPr>
+                    <pic:cNvPr id="1" name=""/>
+                    <pic:cNvPicPr/>
+                  </pic:nvPicPr>
+                  <pic:blipFill>
+                    <a:blip r:embed="rId13"/>
+                    <a:stretch>
+                      <a:fillRect/>
+                    </a:stretch>
+                  </pic:blipFill>
+                  <pic:spPr>
+                    <a:xfrm>
+                      <a:off x="0" y="0"/>
+                      <a:ext cx="5760720" cy="2909570"/>
+                    </a:xfrm>
+                    <a:prstGeom prst="rect">
+                      <a:avLst/>
+                    </a:prstGeom>
+                  </pic:spPr>
+                </pic:pic>
+              </a:graphicData>
+            </a:graphic>
+          </wp:inline>
+        </w:drawing>
+      </w:r>
+    </w:p>
+    <w:p>
+      <w:r>
+        <w:rPr>
+          <w:noProof/>
+          <w:lang w:eastAsia="de-CH"/>
+        </w:rPr>
+        <w:lastRenderedPageBreak/>
+        <w:drawing>
+          <wp:inline distT="0" distB="0" distL="0" distR="0" wp14:anchorId="291CAC69" wp14:editId="7054EA2A">
+            <wp:extent cx="5760720" cy="1480185"/>
+            <wp:effectExtent l="0" t="0" r="0" b="5715"/>
+            <wp:docPr id="6" name="Grafik 6"/>
+            <wp:cNvGraphicFramePr>
+              <a:graphicFrameLocks xmlns:a="http://schemas.openxmlformats.org/drawingml/2006/main" noChangeAspect="1"/>
+            </wp:cNvGraphicFramePr>
+            <a:graphic xmlns:a="http://schemas.openxmlformats.org/drawingml/2006/main">
+              <a:graphicData uri="http://schemas.openxmlformats.org/drawingml/2006/picture">
+                <pic:pic xmlns:pic="http://schemas.openxmlformats.org/drawingml/2006/picture">
+                  <pic:nvPicPr>
+                    <pic:cNvPr id="1" name=""/>
+                    <pic:cNvPicPr/>
+                  </pic:nvPicPr>
+                  <pic:blipFill>
+                    <a:blip r:embed="rId14"/>
+                    <a:stretch>
+                      <a:fillRect/>
+                    </a:stretch>
+                  </pic:blipFill>
+                  <pic:spPr>
+                    <a:xfrm>
+                      <a:off x="0" y="0"/>
+                      <a:ext cx="5760720" cy="1480185"/>
+                    </a:xfrm>
+                    <a:prstGeom prst="rect">
+                      <a:avLst/>
+                    </a:prstGeom>
+                  </pic:spPr>
+                </pic:pic>
+              </a:graphicData>
+            </a:graphic>
+          </wp:inline>
+        </w:drawing>
+      </w:r>
+    </w:p>
+    <w:p>
+      <w:r>
+        <w:rPr>
+          <w:noProof/>
+          <w:lang w:eastAsia="de-CH"/>
+        </w:rPr>
+        <w:drawing>
+          <wp:inline distT="0" distB="0" distL="0" distR="0" wp14:anchorId="3A7C1C8D" wp14:editId="2DFE82F6">
+            <wp:extent cx="5760720" cy="2839720"/>
+            <wp:effectExtent l="0" t="0" r="0" b="0"/>
+            <wp:docPr id="7" name="Grafik 7"/>
+            <wp:cNvGraphicFramePr>
+              <a:graphicFrameLocks xmlns:a="http://schemas.openxmlformats.org/drawingml/2006/main" noChangeAspect="1"/>
+            </wp:cNvGraphicFramePr>
+            <a:graphic xmlns:a="http://schemas.openxmlformats.org/drawingml/2006/main">
+              <a:graphicData uri="http://schemas.openxmlformats.org/drawingml/2006/picture">
+                <pic:pic xmlns:pic="http://schemas.openxmlformats.org/drawingml/2006/picture">
+                  <pic:nvPicPr>
+                    <pic:cNvPr id="1" name=""/>
+                    <pic:cNvPicPr/>
+                  </pic:nvPicPr>
+                  <pic:blipFill>
+                    <a:blip r:embed="rId15"/>
+                    <a:stretch>
+                      <a:fillRect/>
+                    </a:stretch>
+                  </pic:blipFill>
+                  <pic:spPr>
+                    <a:xfrm>
+                      <a:off x="0" y="0"/>
+                      <a:ext cx="5760720" cy="2839720"/>
+                    </a:xfrm>
+                    <a:prstGeom prst="rect">
+                      <a:avLst/>
+                    </a:prstGeom>
+                  </pic:spPr>
+                </pic:pic>
+              </a:graphicData>
+            </a:graphic>
+          </wp:inline>
+        </w:drawing>
+      </w:r>
+    </w:p>
+    <w:p>
+      <w:pPr>
+        <w:pStyle w:val="berschrift3"/>
+      </w:pPr>
+      <w:bookmarkStart w:id="23" w:name="_Toc462564682"/>
+      <w:r>
+        <w:t>Homogenes Gleichungssystem</w:t>
+      </w:r>
+      <w:bookmarkEnd w:id="23"/>
+    </w:p>
+    <w:p>
+      <w:r>
+        <w:rPr>
+          <w:noProof/>
+          <w:lang w:eastAsia="de-CH"/>
+        </w:rPr>
+        <w:drawing>
+          <wp:inline distT="0" distB="0" distL="0" distR="0" wp14:anchorId="008A901A" wp14:editId="3D94B808">
+            <wp:extent cx="5760720" cy="3495040"/>
+            <wp:effectExtent l="0" t="0" r="0" b="0"/>
+            <wp:docPr id="11" name="Grafik 11"/>
+            <wp:cNvGraphicFramePr>
+              <a:graphicFrameLocks xmlns:a="http://schemas.openxmlformats.org/drawingml/2006/main" noChangeAspect="1"/>
+            </wp:cNvGraphicFramePr>
+            <a:graphic xmlns:a="http://schemas.openxmlformats.org/drawingml/2006/main">
+              <a:graphicData uri="http://schemas.openxmlformats.org/drawingml/2006/picture">
+                <pic:pic xmlns:pic="http://schemas.openxmlformats.org/drawingml/2006/picture">
+                  <pic:nvPicPr>
+                    <pic:cNvPr id="1" name=""/>
+                    <pic:cNvPicPr/>
+                  </pic:nvPicPr>
+                  <pic:blipFill>
+                    <a:blip r:embed="rId16"/>
+                    <a:stretch>
+                      <a:fillRect/>
+                    </a:stretch>
+                  </pic:blipFill>
+                  <pic:spPr>
+                    <a:xfrm>
+                      <a:off x="0" y="0"/>
+                      <a:ext cx="5760720" cy="3495040"/>
+                    </a:xfrm>
+                    <a:prstGeom prst="rect">
+                      <a:avLst/>
+                    </a:prstGeom>
+                  </pic:spPr>
+                </pic:pic>
+              </a:graphicData>
+            </a:graphic>
+          </wp:inline>
+        </w:drawing>
+      </w:r>
+    </w:p>
+    <w:p>
+      <w:pPr>
+        <w:pStyle w:val="berschrift3"/>
+      </w:pPr>
+      <w:bookmarkStart w:id="24" w:name="_Toc462564683"/>
+      <w:r>
+        <w:lastRenderedPageBreak/>
+        <w:t>Matrixdarstellung</w:t>
+      </w:r>
+      <w:bookmarkEnd w:id="24"/>
+    </w:p>
+    <w:p>
+      <w:r>
+        <w:rPr>
+          <w:noProof/>
+          <w:lang w:eastAsia="de-CH"/>
+        </w:rPr>
+        <w:drawing>
+          <wp:inline distT="0" distB="0" distL="0" distR="0" wp14:anchorId="10AEC382" wp14:editId="23CF955A">
+            <wp:extent cx="5609318" cy="3131127"/>
+            <wp:effectExtent l="0" t="0" r="0" b="0"/>
+            <wp:docPr id="10" name="Grafik 10"/>
+            <wp:cNvGraphicFramePr>
+              <a:graphicFrameLocks xmlns:a="http://schemas.openxmlformats.org/drawingml/2006/main" noChangeAspect="1"/>
+            </wp:cNvGraphicFramePr>
+            <a:graphic xmlns:a="http://schemas.openxmlformats.org/drawingml/2006/main">
+              <a:graphicData uri="http://schemas.openxmlformats.org/drawingml/2006/picture">
+                <pic:pic xmlns:pic="http://schemas.openxmlformats.org/drawingml/2006/picture">
+                  <pic:nvPicPr>
+                    <pic:cNvPr id="1" name=""/>
+                    <pic:cNvPicPr/>
+                  </pic:nvPicPr>
+                  <pic:blipFill>
+                    <a:blip r:embed="rId17"/>
+                    <a:stretch>
+                      <a:fillRect/>
+                    </a:stretch>
+                  </pic:blipFill>
+                  <pic:spPr>
+                    <a:xfrm>
+                      <a:off x="0" y="0"/>
+                      <a:ext cx="5620183" cy="3137192"/>
+                    </a:xfrm>
+                    <a:prstGeom prst="rect">
+                      <a:avLst/>
+                    </a:prstGeom>
+                  </pic:spPr>
+                </pic:pic>
+              </a:graphicData>
+            </a:graphic>
+          </wp:inline>
+        </w:drawing>
+      </w:r>
+    </w:p>
+    <w:p>
+      <w:r>
+        <w:rPr>
+          <w:noProof/>
+          <w:lang w:eastAsia="de-CH"/>
+        </w:rPr>
+        <w:drawing>
+          <wp:inline distT="0" distB="0" distL="0" distR="0" wp14:anchorId="0FD45E84" wp14:editId="08F262CC">
+            <wp:extent cx="5624946" cy="2034950"/>
+            <wp:effectExtent l="0" t="0" r="0" b="3810"/>
+            <wp:docPr id="12" name="Grafik 12"/>
+            <wp:cNvGraphicFramePr>
+              <a:graphicFrameLocks xmlns:a="http://schemas.openxmlformats.org/drawingml/2006/main" noChangeAspect="1"/>
+            </wp:cNvGraphicFramePr>
+            <a:graphic xmlns:a="http://schemas.openxmlformats.org/drawingml/2006/main">
+              <a:graphicData uri="http://schemas.openxmlformats.org/drawingml/2006/picture">
+                <pic:pic xmlns:pic="http://schemas.openxmlformats.org/drawingml/2006/picture">
+                  <pic:nvPicPr>
+                    <pic:cNvPr id="1" name=""/>
+                    <pic:cNvPicPr/>
+                  </pic:nvPicPr>
+                  <pic:blipFill>
+                    <a:blip r:embed="rId18"/>
+                    <a:stretch>
+                      <a:fillRect/>
+                    </a:stretch>
+                  </pic:blipFill>
+                  <pic:spPr>
+                    <a:xfrm>
+                      <a:off x="0" y="0"/>
+                      <a:ext cx="5634368" cy="2038359"/>
+                    </a:xfrm>
+                    <a:prstGeom prst="rect">
+                      <a:avLst/>
+                    </a:prstGeom>
+                  </pic:spPr>
+                </pic:pic>
+              </a:graphicData>
+            </a:graphic>
+          </wp:inline>
+        </w:drawing>
+      </w:r>
+    </w:p>
+    <w:p>
+      <w:r>
+        <w:rPr>
+          <w:noProof/>
+          <w:lang w:eastAsia="de-CH"/>
+        </w:rPr>
+        <w:drawing>
+          <wp:inline distT="0" distB="0" distL="0" distR="0" wp14:anchorId="3C878614" wp14:editId="3A4FF9F7">
+            <wp:extent cx="5628534" cy="3352800"/>
+            <wp:effectExtent l="0" t="0" r="0" b="0"/>
+            <wp:docPr id="13" name="Grafik 13"/>
+            <wp:cNvGraphicFramePr>
+              <a:graphicFrameLocks xmlns:a="http://schemas.openxmlformats.org/drawingml/2006/main" noChangeAspect="1"/>
+            </wp:cNvGraphicFramePr>
+            <a:graphic xmlns:a="http://schemas.openxmlformats.org/drawingml/2006/main">
+              <a:graphicData uri="http://schemas.openxmlformats.org/drawingml/2006/picture">
+                <pic:pic xmlns:pic="http://schemas.openxmlformats.org/drawingml/2006/picture">
+                  <pic:nvPicPr>
+                    <pic:cNvPr id="1" name=""/>
+                    <pic:cNvPicPr/>
+                  </pic:nvPicPr>
+                  <pic:blipFill>
+                    <a:blip r:embed="rId19"/>
+                    <a:stretch>
+                      <a:fillRect/>
+                    </a:stretch>
+                  </pic:blipFill>
+                  <pic:spPr>
+                    <a:xfrm>
+                      <a:off x="0" y="0"/>
+                      <a:ext cx="5638160" cy="3358534"/>
+                    </a:xfrm>
+                    <a:prstGeom prst="rect">
+                      <a:avLst/>
+                    </a:prstGeom>
+                  </pic:spPr>
+                </pic:pic>
+              </a:graphicData>
+            </a:graphic>
+          </wp:inline>
+        </w:drawing>
+      </w:r>
+    </w:p>
+    <w:p>
+      <w:pPr>
+        <w:pStyle w:val="berschrift3"/>
+      </w:pPr>
+      <w:bookmarkStart w:id="25" w:name="_Toc462564684"/>
+      <w:r>
+        <w:lastRenderedPageBreak/>
+        <w:t>Multiplikation einer Matrix mit einem Vektor</w:t>
+      </w:r>
+      <w:bookmarkEnd w:id="25"/>
+    </w:p>
+    <w:p>
+      <w:r>
+        <w:rPr>
+          <w:noProof/>
+          <w:lang w:eastAsia="de-CH"/>
+        </w:rPr>
+        <w:drawing>
+          <wp:inline distT="0" distB="0" distL="0" distR="0" wp14:anchorId="663C8649" wp14:editId="188C44B9">
+            <wp:extent cx="5760720" cy="3663315"/>
+            <wp:effectExtent l="0" t="0" r="0" b="0"/>
+            <wp:docPr id="14" name="Grafik 14"/>
+            <wp:cNvGraphicFramePr>
+              <a:graphicFrameLocks xmlns:a="http://schemas.openxmlformats.org/drawingml/2006/main" noChangeAspect="1"/>
+            </wp:cNvGraphicFramePr>
+            <a:graphic xmlns:a="http://schemas.openxmlformats.org/drawingml/2006/main">
+              <a:graphicData uri="http://schemas.openxmlformats.org/drawingml/2006/picture">
+                <pic:pic xmlns:pic="http://schemas.openxmlformats.org/drawingml/2006/picture">
+                  <pic:nvPicPr>
+                    <pic:cNvPr id="1" name=""/>
+                    <pic:cNvPicPr/>
+                  </pic:nvPicPr>
+                  <pic:blipFill>
+                    <a:blip r:embed="rId20"/>
+                    <a:stretch>
+                      <a:fillRect/>
+                    </a:stretch>
+                  </pic:blipFill>
+                  <pic:spPr>
+                    <a:xfrm>
+                      <a:off x="0" y="0"/>
+                      <a:ext cx="5760720" cy="3663315"/>
+                    </a:xfrm>
+                    <a:prstGeom prst="rect">
+                      <a:avLst/>
+                    </a:prstGeom>
+                  </pic:spPr>
+                </pic:pic>
+              </a:graphicData>
+            </a:graphic>
+          </wp:inline>
+        </w:drawing>
+      </w:r>
+    </w:p>
+    <w:p>
+      <w:r>
+        <w:rPr>
+          <w:noProof/>
+          <w:lang w:eastAsia="de-CH"/>
+        </w:rPr>
+        <w:drawing>
+          <wp:inline distT="0" distB="0" distL="0" distR="0" wp14:anchorId="2D7A0428" wp14:editId="672E3F3E">
+            <wp:extent cx="5760720" cy="3705860"/>
+            <wp:effectExtent l="0" t="0" r="0" b="8890"/>
+            <wp:docPr id="15" name="Grafik 15"/>
+            <wp:cNvGraphicFramePr>
+              <a:graphicFrameLocks xmlns:a="http://schemas.openxmlformats.org/drawingml/2006/main" noChangeAspect="1"/>
+            </wp:cNvGraphicFramePr>
+            <a:graphic xmlns:a="http://schemas.openxmlformats.org/drawingml/2006/main">
+              <a:graphicData uri="http://schemas.openxmlformats.org/drawingml/2006/picture">
+                <pic:pic xmlns:pic="http://schemas.openxmlformats.org/drawingml/2006/picture">
+                  <pic:nvPicPr>
+                    <pic:cNvPr id="1" name=""/>
+                    <pic:cNvPicPr/>
+                  </pic:nvPicPr>
+                  <pic:blipFill>
+                    <a:blip r:embed="rId21"/>
+                    <a:stretch>
+                      <a:fillRect/>
+                    </a:stretch>
+                  </pic:blipFill>
+                  <pic:spPr>
+                    <a:xfrm>
+                      <a:off x="0" y="0"/>
+                      <a:ext cx="5760720" cy="3705860"/>
+                    </a:xfrm>
+                    <a:prstGeom prst="rect">
+                      <a:avLst/>
+                    </a:prstGeom>
+                  </pic:spPr>
+                </pic:pic>
+              </a:graphicData>
+            </a:graphic>
+          </wp:inline>
+        </w:drawing>
+      </w:r>
+    </w:p>
+    <w:p>
+      <w:pPr>
+        <w:pStyle w:val="berschrift2"/>
+      </w:pPr>
+      <w:bookmarkStart w:id="26" w:name="_Toc462564685"/>
+      <w:r>
+        <w:lastRenderedPageBreak/>
+        <w:t>Algorithmen zur Lösung linearer Gleichungssysteme</w:t>
+      </w:r>
+      <w:bookmarkEnd w:id="26"/>
+    </w:p>
+    <w:p>
+      <w:pPr>
+        <w:pStyle w:val="berschrift3"/>
+      </w:pPr>
+      <w:bookmarkStart w:id="27" w:name="_Toc462564686"/>
+      <w:r>
+        <w:t>Äquivalente Gleichungssysteme</w:t>
+      </w:r>
+      <w:bookmarkEnd w:id="27"/>
+    </w:p>
+    <w:p>
+      <w:r>
+        <w:rPr>
+          <w:noProof/>
+          <w:lang w:eastAsia="de-CH"/>
+        </w:rPr>
+        <w:drawing>
+          <wp:inline distT="0" distB="0" distL="0" distR="0" wp14:anchorId="5FEE8978" wp14:editId="353E687B">
+            <wp:extent cx="5760720" cy="3162300"/>
+            <wp:effectExtent l="0" t="0" r="0" b="0"/>
+            <wp:docPr id="16" name="Grafik 16"/>
+            <wp:cNvGraphicFramePr>
+              <a:graphicFrameLocks xmlns:a="http://schemas.openxmlformats.org/drawingml/2006/main" noChangeAspect="1"/>
+            </wp:cNvGraphicFramePr>
+            <a:graphic xmlns:a="http://schemas.openxmlformats.org/drawingml/2006/main">
+              <a:graphicData uri="http://schemas.openxmlformats.org/drawingml/2006/picture">
+                <pic:pic xmlns:pic="http://schemas.openxmlformats.org/drawingml/2006/picture">
+                  <pic:nvPicPr>
+                    <pic:cNvPr id="1" name=""/>
+                    <pic:cNvPicPr/>
+                  </pic:nvPicPr>
+                  <pic:blipFill>
+                    <a:blip r:embed="rId22"/>
+                    <a:stretch>
+                      <a:fillRect/>
+                    </a:stretch>
+                  </pic:blipFill>
+                  <pic:spPr>
+                    <a:xfrm>
+                      <a:off x="0" y="0"/>
+                      <a:ext cx="5760720" cy="3162300"/>
+                    </a:xfrm>
+                    <a:prstGeom prst="rect">
+                      <a:avLst/>
+                    </a:prstGeom>
+                  </pic:spPr>
+                </pic:pic>
+              </a:graphicData>
+            </a:graphic>
+          </wp:inline>
+        </w:drawing>
+      </w:r>
+    </w:p>
+    <w:p>
+      <w:pPr>
+        <w:pStyle w:val="berschrift3"/>
+      </w:pPr>
+      <w:bookmarkStart w:id="28" w:name="_Toc462564687"/>
+      <w:r>
+        <w:t>Zeilenstufenform einer Matrix</w:t>
+      </w:r>
+      <w:bookmarkEnd w:id="28"/>
+    </w:p>
+    <w:p>
+      <w:r>
+        <w:rPr>
+          <w:noProof/>
+          <w:lang w:eastAsia="de-CH"/>
+        </w:rPr>
+        <w:drawing>
+          <wp:inline distT="0" distB="0" distL="0" distR="0" wp14:anchorId="3BEF3DF7" wp14:editId="534F3078">
+            <wp:extent cx="5760720" cy="3291205"/>
+            <wp:effectExtent l="0" t="0" r="0" b="4445"/>
+            <wp:docPr id="17" name="Grafik 17"/>
+            <wp:cNvGraphicFramePr>
+              <a:graphicFrameLocks xmlns:a="http://schemas.openxmlformats.org/drawingml/2006/main" noChangeAspect="1"/>
+            </wp:cNvGraphicFramePr>
+            <a:graphic xmlns:a="http://schemas.openxmlformats.org/drawingml/2006/main">
+              <a:graphicData uri="http://schemas.openxmlformats.org/drawingml/2006/picture">
+                <pic:pic xmlns:pic="http://schemas.openxmlformats.org/drawingml/2006/picture">
+                  <pic:nvPicPr>
+                    <pic:cNvPr id="1" name=""/>
+                    <pic:cNvPicPr/>
+                  </pic:nvPicPr>
+                  <pic:blipFill>
+                    <a:blip r:embed="rId23"/>
+                    <a:stretch>
+                      <a:fillRect/>
+                    </a:stretch>
+                  </pic:blipFill>
+                  <pic:spPr>
+                    <a:xfrm>
+                      <a:off x="0" y="0"/>
+                      <a:ext cx="5760720" cy="3291205"/>
+                    </a:xfrm>
+                    <a:prstGeom prst="rect">
+                      <a:avLst/>
+                    </a:prstGeom>
+                  </pic:spPr>
+                </pic:pic>
+              </a:graphicData>
+            </a:graphic>
+          </wp:inline>
+        </w:drawing>
+      </w:r>
+    </w:p>
+    <w:p>
+      <w:r>
+        <w:rPr>
+          <w:noProof/>
+          <w:lang w:eastAsia="de-CH"/>
+        </w:rPr>
+        <w:lastRenderedPageBreak/>
+        <w:drawing>
+          <wp:inline distT="0" distB="0" distL="0" distR="0" wp14:anchorId="10D69090" wp14:editId="03505469">
+            <wp:extent cx="5760720" cy="3637280"/>
+            <wp:effectExtent l="0" t="0" r="0" b="1270"/>
+            <wp:docPr id="18" name="Grafik 18"/>
+            <wp:cNvGraphicFramePr>
+              <a:graphicFrameLocks xmlns:a="http://schemas.openxmlformats.org/drawingml/2006/main" noChangeAspect="1"/>
+            </wp:cNvGraphicFramePr>
+            <a:graphic xmlns:a="http://schemas.openxmlformats.org/drawingml/2006/main">
+              <a:graphicData uri="http://schemas.openxmlformats.org/drawingml/2006/picture">
+                <pic:pic xmlns:pic="http://schemas.openxmlformats.org/drawingml/2006/picture">
+                  <pic:nvPicPr>
+                    <pic:cNvPr id="1" name=""/>
+                    <pic:cNvPicPr/>
+                  </pic:nvPicPr>
+                  <pic:blipFill>
+                    <a:blip r:embed="rId24"/>
+                    <a:stretch>
+                      <a:fillRect/>
+                    </a:stretch>
+                  </pic:blipFill>
+                  <pic:spPr>
+                    <a:xfrm>
+                      <a:off x="0" y="0"/>
+                      <a:ext cx="5760720" cy="3637280"/>
+                    </a:xfrm>
+                    <a:prstGeom prst="rect">
+                      <a:avLst/>
+                    </a:prstGeom>
+                  </pic:spPr>
+                </pic:pic>
+              </a:graphicData>
+            </a:graphic>
+          </wp:inline>
+        </w:drawing>
+      </w:r>
+    </w:p>
+    <w:p>
+      <w:pPr>
+        <w:pStyle w:val="berschrift3"/>
+      </w:pPr>
+      <w:bookmarkStart w:id="29" w:name="_Toc462564688"/>
+      <w:r>
+        <w:t>Elementare Z</w:t>
+      </w:r>
+      <w:r>
+        <w:rPr>
+          <w:rStyle w:val="berschrift3Zchn"/>
+        </w:rPr>
+        <w:t>e</w:t>
+      </w:r>
+      <w:r>
+        <w:t>ilenumformungen</w:t>
+      </w:r>
+      <w:bookmarkEnd w:id="29"/>
+    </w:p>
+    <w:p>
+      <w:r>
+        <w:rPr>
+          <w:noProof/>
+          <w:lang w:eastAsia="de-CH"/>
+        </w:rPr>
+        <w:drawing>
+          <wp:inline distT="0" distB="0" distL="0" distR="0" wp14:anchorId="75BC29CE" wp14:editId="53148259">
+            <wp:extent cx="5760720" cy="2868295"/>
+            <wp:effectExtent l="0" t="0" r="0" b="8255"/>
+            <wp:docPr id="19" name="Grafik 19"/>
+            <wp:cNvGraphicFramePr>
+              <a:graphicFrameLocks xmlns:a="http://schemas.openxmlformats.org/drawingml/2006/main" noChangeAspect="1"/>
+            </wp:cNvGraphicFramePr>
+            <a:graphic xmlns:a="http://schemas.openxmlformats.org/drawingml/2006/main">
+              <a:graphicData uri="http://schemas.openxmlformats.org/drawingml/2006/picture">
+                <pic:pic xmlns:pic="http://schemas.openxmlformats.org/drawingml/2006/picture">
+                  <pic:nvPicPr>
+                    <pic:cNvPr id="1" name=""/>
+                    <pic:cNvPicPr/>
+                  </pic:nvPicPr>
+                  <pic:blipFill>
+                    <a:blip r:embed="rId25"/>
+                    <a:stretch>
+                      <a:fillRect/>
+                    </a:stretch>
+                  </pic:blipFill>
+                  <pic:spPr>
+                    <a:xfrm>
+                      <a:off x="0" y="0"/>
+                      <a:ext cx="5760720" cy="2868295"/>
+                    </a:xfrm>
+                    <a:prstGeom prst="rect">
+                      <a:avLst/>
+                    </a:prstGeom>
+                  </pic:spPr>
+                </pic:pic>
+              </a:graphicData>
+            </a:graphic>
+          </wp:inline>
+        </w:drawing>
+      </w:r>
+    </w:p>
+    <w:p>
+      <w:pPr>
+        <w:pStyle w:val="berschrift3"/>
+      </w:pPr>
+      <w:bookmarkStart w:id="30" w:name="_Toc462564689"/>
+      <w:r>
+        <w:lastRenderedPageBreak/>
+        <w:t>Gauss Verfahren</w:t>
+      </w:r>
+      <w:bookmarkEnd w:id="30"/>
+    </w:p>
+    <w:p>
+      <w:r>
+        <w:rPr>
+          <w:noProof/>
+          <w:lang w:eastAsia="de-CH"/>
+        </w:rPr>
+        <w:drawing>
+          <wp:inline distT="0" distB="0" distL="0" distR="0" wp14:anchorId="1DE98DE8" wp14:editId="366F8D41">
+            <wp:extent cx="4943175" cy="2484120"/>
+            <wp:effectExtent l="0" t="0" r="0" b="0"/>
+            <wp:docPr id="21" name="Grafik 21"/>
+            <wp:cNvGraphicFramePr>
+              <a:graphicFrameLocks xmlns:a="http://schemas.openxmlformats.org/drawingml/2006/main" noChangeAspect="1"/>
+            </wp:cNvGraphicFramePr>
+            <a:graphic xmlns:a="http://schemas.openxmlformats.org/drawingml/2006/main">
+              <a:graphicData uri="http://schemas.openxmlformats.org/drawingml/2006/picture">
+                <pic:pic xmlns:pic="http://schemas.openxmlformats.org/drawingml/2006/picture">
+                  <pic:nvPicPr>
+                    <pic:cNvPr id="1" name=""/>
+                    <pic:cNvPicPr/>
+                  </pic:nvPicPr>
+                  <pic:blipFill>
+                    <a:blip r:embed="rId26"/>
+                    <a:stretch>
+                      <a:fillRect/>
+                    </a:stretch>
+                  </pic:blipFill>
+                  <pic:spPr>
+                    <a:xfrm>
+                      <a:off x="0" y="0"/>
+                      <a:ext cx="5021402" cy="2523432"/>
+                    </a:xfrm>
+                    <a:prstGeom prst="rect">
+                      <a:avLst/>
+                    </a:prstGeom>
+                  </pic:spPr>
+                </pic:pic>
+              </a:graphicData>
+            </a:graphic>
+          </wp:inline>
+        </w:drawing>
+      </w:r>
+    </w:p>
+    <w:p>
+      <w:r>
+        <w:rPr>
+          <w:noProof/>
+          <w:lang w:eastAsia="de-CH"/>
+        </w:rPr>
+        <w:drawing>
+          <wp:inline distT="0" distB="0" distL="0" distR="0" wp14:anchorId="231A2509" wp14:editId="32DC88D0">
+            <wp:extent cx="4932218" cy="3095142"/>
+            <wp:effectExtent l="0" t="0" r="1905" b="0"/>
+            <wp:docPr id="22" name="Grafik 22"/>
+            <wp:cNvGraphicFramePr>
+              <a:graphicFrameLocks xmlns:a="http://schemas.openxmlformats.org/drawingml/2006/main" noChangeAspect="1"/>
+            </wp:cNvGraphicFramePr>
+            <a:graphic xmlns:a="http://schemas.openxmlformats.org/drawingml/2006/main">
+              <a:graphicData uri="http://schemas.openxmlformats.org/drawingml/2006/picture">
+                <pic:pic xmlns:pic="http://schemas.openxmlformats.org/drawingml/2006/picture">
+                  <pic:nvPicPr>
+                    <pic:cNvPr id="1" name=""/>
+                    <pic:cNvPicPr/>
+                  </pic:nvPicPr>
+                  <pic:blipFill>
+                    <a:blip r:embed="rId27"/>
+                    <a:stretch>
+                      <a:fillRect/>
+                    </a:stretch>
+                  </pic:blipFill>
+                  <pic:spPr>
+                    <a:xfrm>
+                      <a:off x="0" y="0"/>
+                      <a:ext cx="4932922" cy="3095584"/>
+                    </a:xfrm>
+                    <a:prstGeom prst="rect">
+                      <a:avLst/>
+                    </a:prstGeom>
+                  </pic:spPr>
+                </pic:pic>
+              </a:graphicData>
+            </a:graphic>
+          </wp:inline>
+        </w:drawing>
+      </w:r>
+    </w:p>
+    <w:p>
+      <w:r>
+        <w:rPr>
+          <w:noProof/>
+          <w:lang w:eastAsia="de-CH"/>
+        </w:rPr>
+        <w:drawing>
+          <wp:inline distT="0" distB="0" distL="0" distR="0" wp14:anchorId="14442BA6" wp14:editId="424D92C3">
+            <wp:extent cx="4978400" cy="2765778"/>
+            <wp:effectExtent l="0" t="0" r="0" b="0"/>
+            <wp:docPr id="23" name="Grafik 23"/>
+            <wp:cNvGraphicFramePr>
+              <a:graphicFrameLocks xmlns:a="http://schemas.openxmlformats.org/drawingml/2006/main" noChangeAspect="1"/>
+            </wp:cNvGraphicFramePr>
+            <a:graphic xmlns:a="http://schemas.openxmlformats.org/drawingml/2006/main">
+              <a:graphicData uri="http://schemas.openxmlformats.org/drawingml/2006/picture">
+                <pic:pic xmlns:pic="http://schemas.openxmlformats.org/drawingml/2006/picture">
+                  <pic:nvPicPr>
+                    <pic:cNvPr id="1" name=""/>
+                    <pic:cNvPicPr/>
+                  </pic:nvPicPr>
+                  <pic:blipFill>
+                    <a:blip r:embed="rId28"/>
+                    <a:stretch>
+                      <a:fillRect/>
+                    </a:stretch>
+                  </pic:blipFill>
+                  <pic:spPr>
+                    <a:xfrm>
+                      <a:off x="0" y="0"/>
+                      <a:ext cx="5019233" cy="2788463"/>
+                    </a:xfrm>
+                    <a:prstGeom prst="rect">
+                      <a:avLst/>
+                    </a:prstGeom>
+                  </pic:spPr>
+                </pic:pic>
+              </a:graphicData>
+            </a:graphic>
+          </wp:inline>
+        </w:drawing>
+      </w:r>
+    </w:p>
+    <w:p/>
+    <w:p>
+      <w:pPr>
+        <w:pStyle w:val="berschrift1"/>
+      </w:pPr>
+      <w:bookmarkStart w:id="31" w:name="_Toc462564690"/>
+      <w:r>
+        <w:lastRenderedPageBreak/>
+        <w:t>Woche 2</w:t>
+      </w:r>
+      <w:bookmarkEnd w:id="31"/>
     </w:p>
     <w:p/>
     <w:sectPr>
-      <w:headerReference w:type="default" r:id="rId9"/>
-      <w:footerReference w:type="default" r:id="rId10"/>
+      <w:headerReference w:type="default" r:id="rId29"/>
+      <w:footerReference w:type="default" r:id="rId30"/>
       <w:pgSz w:w="11906" w:h="16838"/>
       <w:pgMar w:top="1417" w:right="1417" w:bottom="1134" w:left="1417" w:header="708" w:footer="708" w:gutter="0"/>
       <w:pgNumType w:start="0"/>
@@ -1291,7 +3600,7 @@
       <w:rPr>
         <w:noProof/>
       </w:rPr>
-      <w:t>3</w:t>
+      <w:t>1</w:t>
     </w:r>
     <w:r>
       <w:rPr>
@@ -1333,7 +3642,7 @@
       <w:rPr>
         <w:noProof/>
       </w:rPr>
-      <w:t>3</w:t>
+      <w:t>11</w:t>
     </w:r>
     <w:r>
       <w:rPr>
@@ -2253,7 +4562,6 @@
   <w:style w:type="character" w:default="1" w:styleId="Absatz-Standardschriftart">
     <w:name w:val="Default Paragraph Font"/>
     <w:uiPriority w:val="1"/>
-    <w:semiHidden/>
     <w:unhideWhenUsed/>
   </w:style>
   <w:style w:type="table" w:default="1" w:styleId="NormaleTabelle">
@@ -2871,7 +5179,7 @@
 </file>
 
 <file path=customXml/itemProps2.xml><?xml version="1.0" encoding="utf-8"?>
-<ds:datastoreItem xmlns:ds="http://schemas.openxmlformats.org/officeDocument/2006/customXml" ds:itemID="{814AB459-3398-4591-B936-46111A240C2E}">
+<ds:datastoreItem xmlns:ds="http://schemas.openxmlformats.org/officeDocument/2006/customXml" ds:itemID="{195DA336-15E9-4875-8D09-16C22578DEBC}">
   <ds:schemaRefs>
     <ds:schemaRef ds:uri="http://schemas.openxmlformats.org/officeDocument/2006/bibliography"/>
   </ds:schemaRefs>

</xml_diff>